<commit_message>
Computer Arch Supervision 4
</commit_message>
<xml_diff>
--- a/Introduction to Computer Architecture/Supervisions/Supervision 3.docx
+++ b/Introduction to Computer Architecture/Supervisions/Supervision 3.docx
@@ -101,7 +101,15 @@
         </w:numPr>
       </w:pPr>
       <w:r>
-        <w:t>A register file is a bank of general-purpose registers which can be written to and read from by instructions. An accumulator is a special-purpose register which holds intermediate values from an ALU computation.  Having an accumulator makes the ISA simpler because the arithmetic instructions don’t need to specify which register they will use for storing intermediate values.</w:t>
+        <w:t xml:space="preserve">A register file is a bank of general-purpose registers which can be written to and read from by instructions. An accumulator is a special-purpose register which holds intermediate values from an ALU computation.  Having an accumulator makes the ISA simpler because the arithmetic instructions don’t need to specify which </w:t>
+      </w:r>
+      <w:proofErr w:type="gramStart"/>
+      <w:r>
+        <w:t>register</w:t>
+      </w:r>
+      <w:proofErr w:type="gramEnd"/>
+      <w:r>
+        <w:t xml:space="preserve"> they will use for storing intermediate values.</w:t>
       </w:r>
     </w:p>
     <w:p>
@@ -272,10 +280,7 @@
       </w:pPr>
       <w:r>
         <w:lastRenderedPageBreak/>
-        <w:t>TLB entries often include the ASID so that the TLB can hold translations for different virtual address spaces</w:t>
-      </w:r>
-      <w:r>
-        <w:t>.</w:t>
+        <w:t>TLB entries often include the ASID so that the TLB can hold translations for different virtual address spaces.</w:t>
       </w:r>
     </w:p>
     <w:p>

</xml_diff>